<commit_message>
update fig 2 to pdf; more YP comments
</commit_message>
<xml_diff>
--- a/ms/cover_letter.docx
+++ b/ms/cover_letter.docx
@@ -33,7 +33,7 @@
           <w:rFonts w:asciiTheme="majorBidi" w:hAnsiTheme="majorBidi" w:cstheme="majorBidi"/>
           <w:noProof/>
         </w:rPr>
-        <w:t>September 11, 2022</w:t>
+        <w:t>November 22, 2022</w:t>
       </w:r>
       <w:r>
         <w:rPr>
@@ -73,7 +73,7 @@
         <w:rPr>
           <w:rFonts w:ascii="TimesNewRomanPSMT" w:hAnsi="TimesNewRomanPSMT"/>
         </w:rPr>
-        <w:t>Proceedings of the National Academy of Sciences USA</w:t>
+        <w:t>Nature Genetics</w:t>
       </w:r>
     </w:p>
     <w:p>
@@ -181,6 +181,66 @@
         <w:rPr>
           <w:rFonts w:asciiTheme="majorBidi" w:hAnsiTheme="majorBidi" w:cstheme="majorBidi"/>
         </w:rPr>
+        <w:t>,</w:t>
+      </w:r>
+      <w:r>
+        <w:rPr>
+          <w:rFonts w:asciiTheme="majorBidi" w:hAnsiTheme="majorBidi" w:cstheme="majorBidi"/>
+        </w:rPr>
+        <w:t xml:space="preserve"> </w:t>
+      </w:r>
+      <w:proofErr w:type="spellStart"/>
+      <w:r>
+        <w:rPr>
+          <w:rFonts w:asciiTheme="majorBidi" w:hAnsiTheme="majorBidi" w:cstheme="majorBidi"/>
+        </w:rPr>
+        <w:t>Orna</w:t>
+      </w:r>
+      <w:proofErr w:type="spellEnd"/>
+      <w:r>
+        <w:rPr>
+          <w:rFonts w:asciiTheme="majorBidi" w:hAnsiTheme="majorBidi" w:cstheme="majorBidi"/>
+        </w:rPr>
+        <w:t xml:space="preserve"> </w:t>
+      </w:r>
+      <w:proofErr w:type="spellStart"/>
+      <w:r>
+        <w:rPr>
+          <w:rFonts w:asciiTheme="majorBidi" w:hAnsiTheme="majorBidi" w:cstheme="majorBidi"/>
+        </w:rPr>
+        <w:t>Dahan</w:t>
+      </w:r>
+      <w:proofErr w:type="spellEnd"/>
+      <w:r>
+        <w:rPr>
+          <w:rFonts w:asciiTheme="majorBidi" w:hAnsiTheme="majorBidi" w:cstheme="majorBidi"/>
+        </w:rPr>
+        <w:t xml:space="preserve">, </w:t>
+      </w:r>
+      <w:r>
+        <w:rPr>
+          <w:rFonts w:asciiTheme="majorBidi" w:hAnsiTheme="majorBidi" w:cstheme="majorBidi"/>
+        </w:rPr>
+        <w:t>Yitzhak</w:t>
+      </w:r>
+      <w:r>
+        <w:rPr>
+          <w:rFonts w:asciiTheme="majorBidi" w:hAnsiTheme="majorBidi" w:cstheme="majorBidi"/>
+        </w:rPr>
+        <w:t xml:space="preserve"> </w:t>
+      </w:r>
+      <w:proofErr w:type="spellStart"/>
+      <w:r>
+        <w:rPr>
+          <w:rFonts w:asciiTheme="majorBidi" w:hAnsiTheme="majorBidi" w:cstheme="majorBidi"/>
+        </w:rPr>
+        <w:t>Pilpel</w:t>
+      </w:r>
+      <w:proofErr w:type="spellEnd"/>
+      <w:r>
+        <w:rPr>
+          <w:rFonts w:asciiTheme="majorBidi" w:hAnsiTheme="majorBidi" w:cstheme="majorBidi"/>
+        </w:rPr>
         <w:t xml:space="preserve">, </w:t>
       </w:r>
       <w:proofErr w:type="spellStart"/>
@@ -209,7 +269,7 @@
           <w:i/>
           <w:iCs/>
         </w:rPr>
-        <w:t>PNAS</w:t>
+        <w:t>Nature Genetics</w:t>
       </w:r>
       <w:r>
         <w:rPr>
@@ -223,6 +283,15 @@
         </w:rPr>
         <w:t xml:space="preserve"> </w:t>
       </w:r>
+    </w:p>
+    <w:p>
+      <w:pPr>
+        <w:spacing w:line="360" w:lineRule="auto"/>
+        <w:jc w:val="both"/>
+        <w:rPr>
+          <w:rFonts w:asciiTheme="majorBidi" w:hAnsiTheme="majorBidi" w:cstheme="majorBidi"/>
+        </w:rPr>
+      </w:pPr>
     </w:p>
     <w:p>
       <w:pPr>

</xml_diff>

<commit_message>
pnas - remove nas members
</commit_message>
<xml_diff>
--- a/ms/cover_letter.docx
+++ b/ms/cover_letter.docx
@@ -529,13 +529,7 @@
         <w:rPr>
           <w:rFonts w:asciiTheme="majorBidi" w:hAnsiTheme="majorBidi" w:cstheme="majorBidi"/>
         </w:rPr>
-        <w:t>some of us</w:t>
-      </w:r>
-      <w:r>
-        <w:rPr>
-          <w:rFonts w:asciiTheme="majorBidi" w:hAnsiTheme="majorBidi" w:cstheme="majorBidi"/>
-        </w:rPr>
-        <w:t xml:space="preserve"> published in </w:t>
+        <w:t xml:space="preserve">some of us published in </w:t>
       </w:r>
       <w:r>
         <w:rPr>
@@ -1202,49 +1196,21 @@
           <w:rFonts w:asciiTheme="majorBidi" w:hAnsiTheme="majorBidi" w:cstheme="majorBidi"/>
         </w:rPr>
       </w:pPr>
-      <w:r>
-        <w:rPr>
-          <w:rFonts w:asciiTheme="majorBidi" w:hAnsiTheme="majorBidi" w:cstheme="majorBidi"/>
-        </w:rPr>
-        <w:t xml:space="preserve">Sarah Otto, University of British Columbia, </w:t>
+      <w:proofErr w:type="spellStart"/>
+      <w:r>
+        <w:rPr>
+          <w:rFonts w:asciiTheme="majorBidi" w:hAnsiTheme="majorBidi" w:cstheme="majorBidi"/>
+        </w:rPr>
+        <w:t>Maitreya</w:t>
+      </w:r>
+      <w:proofErr w:type="spellEnd"/>
+      <w:r>
+        <w:rPr>
+          <w:rFonts w:asciiTheme="majorBidi" w:hAnsiTheme="majorBidi" w:cstheme="majorBidi"/>
+        </w:rPr>
+        <w:t xml:space="preserve"> Dunham, University of Washington, </w:t>
       </w:r>
       <w:hyperlink r:id="rId9" w:history="1">
-        <w:r>
-          <w:rPr>
-            <w:rStyle w:val="Hyperlink"/>
-            <w:rFonts w:asciiTheme="majorBidi" w:hAnsiTheme="majorBidi" w:cstheme="majorBidi"/>
-          </w:rPr>
-          <w:t>otto@zoology.ubc.ca</w:t>
-        </w:r>
-      </w:hyperlink>
-    </w:p>
-    <w:p>
-      <w:pPr>
-        <w:pStyle w:val="ListParagraph"/>
-        <w:numPr>
-          <w:ilvl w:val="0"/>
-          <w:numId w:val="6"/>
-        </w:numPr>
-        <w:spacing w:line="360" w:lineRule="auto"/>
-        <w:rPr>
-          <w:rFonts w:asciiTheme="majorBidi" w:hAnsiTheme="majorBidi" w:cstheme="majorBidi"/>
-        </w:rPr>
-      </w:pPr>
-      <w:proofErr w:type="spellStart"/>
-      <w:r>
-        <w:rPr>
-          <w:rFonts w:asciiTheme="majorBidi" w:hAnsiTheme="majorBidi" w:cstheme="majorBidi"/>
-        </w:rPr>
-        <w:t>Maitreya</w:t>
-      </w:r>
-      <w:proofErr w:type="spellEnd"/>
-      <w:r>
-        <w:rPr>
-          <w:rFonts w:asciiTheme="majorBidi" w:hAnsiTheme="majorBidi" w:cstheme="majorBidi"/>
-        </w:rPr>
-        <w:t xml:space="preserve"> Dunham, University of Washington, </w:t>
-      </w:r>
-      <w:hyperlink r:id="rId10" w:history="1">
         <w:r>
           <w:rPr>
             <w:rStyle w:val="Hyperlink"/>
@@ -1272,7 +1238,7 @@
         </w:rPr>
         <w:t xml:space="preserve">Dmitri Petrov, Stanford University, </w:t>
       </w:r>
-      <w:hyperlink r:id="rId11" w:history="1">
+      <w:hyperlink r:id="rId10" w:history="1">
         <w:r>
           <w:rPr>
             <w:rStyle w:val="Hyperlink"/>
@@ -1294,60 +1260,24 @@
           <w:rFonts w:asciiTheme="majorBidi" w:hAnsiTheme="majorBidi" w:cstheme="majorBidi"/>
         </w:rPr>
       </w:pPr>
+      <w:r>
+        <w:rPr>
+          <w:rFonts w:asciiTheme="majorBidi" w:hAnsiTheme="majorBidi" w:cstheme="majorBidi"/>
+        </w:rPr>
+        <w:t xml:space="preserve">Kerry </w:t>
+      </w:r>
       <w:proofErr w:type="spellStart"/>
       <w:r>
         <w:rPr>
           <w:rFonts w:asciiTheme="majorBidi" w:hAnsiTheme="majorBidi" w:cstheme="majorBidi"/>
         </w:rPr>
-        <w:t>Harmit</w:t>
+        <w:t>Geiler-Samerotte</w:t>
       </w:r>
       <w:proofErr w:type="spellEnd"/>
       <w:r>
         <w:rPr>
           <w:rFonts w:asciiTheme="majorBidi" w:hAnsiTheme="majorBidi" w:cstheme="majorBidi"/>
         </w:rPr>
-        <w:t xml:space="preserve"> Malik, Fred Hutch, </w:t>
-      </w:r>
-      <w:hyperlink r:id="rId12" w:history="1">
-        <w:r>
-          <w:rPr>
-            <w:rStyle w:val="Hyperlink"/>
-            <w:rFonts w:asciiTheme="majorBidi" w:hAnsiTheme="majorBidi" w:cstheme="majorBidi"/>
-          </w:rPr>
-          <w:t>hsmalik@fredhutch.org</w:t>
-        </w:r>
-      </w:hyperlink>
-    </w:p>
-    <w:p>
-      <w:pPr>
-        <w:pStyle w:val="ListParagraph"/>
-        <w:numPr>
-          <w:ilvl w:val="0"/>
-          <w:numId w:val="6"/>
-        </w:numPr>
-        <w:spacing w:line="360" w:lineRule="auto"/>
-        <w:rPr>
-          <w:rFonts w:asciiTheme="majorBidi" w:hAnsiTheme="majorBidi" w:cstheme="majorBidi"/>
-        </w:rPr>
-      </w:pPr>
-      <w:r>
-        <w:rPr>
-          <w:rFonts w:asciiTheme="majorBidi" w:hAnsiTheme="majorBidi" w:cstheme="majorBidi"/>
-        </w:rPr>
-        <w:t xml:space="preserve">Kerry </w:t>
-      </w:r>
-      <w:proofErr w:type="spellStart"/>
-      <w:r>
-        <w:rPr>
-          <w:rFonts w:asciiTheme="majorBidi" w:hAnsiTheme="majorBidi" w:cstheme="majorBidi"/>
-        </w:rPr>
-        <w:t>Geiler-Samerotte</w:t>
-      </w:r>
-      <w:proofErr w:type="spellEnd"/>
-      <w:r>
-        <w:rPr>
-          <w:rFonts w:asciiTheme="majorBidi" w:hAnsiTheme="majorBidi" w:cstheme="majorBidi"/>
-        </w:rPr>
         <w:t>, Arizona State University</w:t>
       </w:r>
       <w:r>
@@ -1356,7 +1286,7 @@
         </w:rPr>
         <w:t xml:space="preserve">, </w:t>
       </w:r>
-      <w:hyperlink r:id="rId13" w:history="1">
+      <w:hyperlink r:id="rId11" w:history="1">
         <w:r>
           <w:rPr>
             <w:rStyle w:val="Hyperlink"/>
@@ -1423,7 +1353,7 @@
                     <pic:cNvPicPr/>
                   </pic:nvPicPr>
                   <pic:blipFill>
-                    <a:blip r:embed="rId14" cstate="print">
+                    <a:blip r:embed="rId12" cstate="print">
                       <a:extLst>
                         <a:ext uri="{28A0092B-C50C-407E-A947-70E740481C1C}">
                           <a14:useLocalDpi xmlns:a14="http://schemas.microsoft.com/office/drawing/2010/main" val="0"/>
@@ -1613,9 +1543,9 @@
       </w:pPr>
     </w:p>
     <w:sectPr>
-      <w:headerReference w:type="default" r:id="rId15"/>
-      <w:footerReference w:type="even" r:id="rId16"/>
-      <w:footerReference w:type="default" r:id="rId17"/>
+      <w:headerReference w:type="default" r:id="rId13"/>
+      <w:footerReference w:type="even" r:id="rId14"/>
+      <w:footerReference w:type="default" r:id="rId15"/>
       <w:pgSz w:w="11906" w:h="16838"/>
       <w:pgMar w:top="1440" w:right="1080" w:bottom="1440" w:left="1080" w:header="737" w:footer="387" w:gutter="0"/>
       <w:cols w:space="708"/>

</xml_diff>